<commit_message>
Bo sung cac bang con lao
</commit_message>
<xml_diff>
--- a/Phân công công việc.docx
+++ b/Phân công công việc.docx
@@ -76,6 +76,35 @@
         <w:t>hiện có</w:t>
       </w:r>
     </w:p>
+    <w:p>
+      <w:r>
+        <w:t>Tên proc đặt theo cú pháp: Proc_</w:t>
+      </w:r>
+      <w:r>
+        <w:t>[ Insert | Update | Delete ]</w:t>
+      </w:r>
+      <w:r>
+        <w:t>[Tên bảng viết hoa chữ cái đầu tiên]</w:t>
+      </w:r>
+    </w:p>
+    <w:p>
+      <w:pPr>
+        <w:tabs>
+          <w:tab w:val="left" w:pos="3960"/>
+        </w:tabs>
+      </w:pPr>
+      <w:r>
+        <w:t>VD: Proc_</w:t>
+      </w:r>
+      <w:r>
+        <w:t>InsertAccount</w:t>
+      </w:r>
+      <w:bookmarkStart w:id="0" w:name="_GoBack"/>
+      <w:bookmarkEnd w:id="0"/>
+      <w:r>
+        <w:tab/>
+      </w:r>
+    </w:p>
     <w:p/>
     <w:p>
       <w:pPr>
@@ -123,17 +152,7 @@
           <w:sz w:val="32"/>
           <w:szCs w:val="32"/>
         </w:rPr>
-        <w:t xml:space="preserve"> Khi thêm thì comment dòng đầu tiên: </w:t>
-      </w:r>
-      <w:bookmarkStart w:id="0" w:name="_GoBack"/>
-      <w:bookmarkEnd w:id="0"/>
-      <w:r>
-        <w:rPr>
-          <w:color w:val="FF0000"/>
-          <w:sz w:val="32"/>
-          <w:szCs w:val="32"/>
-        </w:rPr>
-        <w:t>Tên – mô tả (Có cũng được không có được) – ngày thêm.</w:t>
+        <w:t xml:space="preserve"> Khi thêm thì comment dòng đầu tiên: Tên – mô tả (Có cũng được không có được) – ngày thêm.</w:t>
       </w:r>
       <w:r>
         <w:rPr>

</xml_diff>